<commit_message>
correction to json pq 9/03/2025
</commit_message>
<xml_diff>
--- a/EDUC 309 2018 CBT DEPARTMENT OF EDUCATIONAL PSYCHOLOGY AND COUNSELLING NEW.docx
+++ b/EDUC 309 2018 CBT DEPARTMENT OF EDUCATIONAL PSYCHOLOGY AND COUNSELLING NEW.docx
@@ -9788,40 +9788,7 @@
           <w:color w:val="000000"/>
           <w:szCs w:val="24"/>
         </w:rPr>
-        <w:t>^^</w:t>
-      </w:r>
-      <w:r>
-        <w:rPr>
-          <w:rFonts w:cs="Times New Roman"/>
-          <w:color w:val="000000"/>
-          <w:szCs w:val="24"/>
-        </w:rPr>
-        <w:t>The ethical standards code of the American Counseling Association (ACA) stresses that a</w:t>
-      </w:r>
-    </w:p>
-    <w:p>
-      <w:pPr>
-        <w:pStyle w:val="NoSpacing"/>
-        <w:tabs>
-          <w:tab w:val="left" w:pos="360" w:leader="none"/>
-          <w:tab w:val="left" w:pos="630" w:leader="none"/>
-          <w:tab w:val="left" w:pos="720" w:leader="none"/>
-        </w:tabs>
-        <w:rPr>
-          <w:rFonts w:cs="Times New Roman"/>
-          <w:color w:val="000000"/>
-          <w:szCs w:val="24"/>
-        </w:rPr>
-      </w:pPr>
-      <w:r>
-        <w:rPr>
-          <w:rFonts w:cs="Times New Roman"/>
-          <w:color w:val="000000"/>
-          <w:szCs w:val="24"/>
-        </w:rPr>
-        <w:tab/>
-        <w:tab/>
-        <w:t>counselor's primary responsibility is to</w:t>
+        <w:t>^^The ethical standards code of the American Counseling Association (ACA) stresses that a counselor's primary responsibility is to</w:t>
       </w:r>
     </w:p>
     <w:p>
@@ -10121,15 +10088,7 @@
       </w:r>
       <w:r>
         <w:rPr/>
-        <w:t xml:space="preserve">Is the period in a person’s life that is between the beginning of childhood and end of </w:t>
-      </w:r>
-      <w:r>
-        <w:rPr/>
-        <w:t>a</w:t>
-      </w:r>
-      <w:r>
-        <w:rPr/>
-        <w:t xml:space="preserve">dulthood </w:t>
+        <w:t xml:space="preserve">Is the period in a person’s life that is between the beginning of childhood and end of adulthood </w:t>
       </w:r>
       <w:r>
         <w:rPr>
@@ -10257,13 +10216,7 @@
         <w:rPr>
           <w:rFonts w:cs="Times New Roman"/>
         </w:rPr>
-        <w:t>^^</w:t>
-      </w:r>
-      <w:r>
-        <w:rPr>
-          <w:rFonts w:cs="Times New Roman"/>
-        </w:rPr>
-        <w:t>All the following are NOT the nature of counseling except:</w:t>
+        <w:t>^^All the following are NOT the nature of counseling except:</w:t>
       </w:r>
     </w:p>
     <w:p>
@@ -11016,19 +10969,7 @@
           <w:rFonts w:cs="Times New Roman"/>
         </w:rPr>
         <w:tab/>
-        <w:t xml:space="preserve">@@The type of counseling within educational setting to help students solve their </w:t>
-      </w:r>
-      <w:r>
-        <w:rPr>
-          <w:rFonts w:cs="Times New Roman"/>
-        </w:rPr>
-        <w:t>p</w:t>
-      </w:r>
-      <w:r>
-        <w:rPr>
-          <w:rFonts w:cs="Times New Roman"/>
-        </w:rPr>
-        <w:t>roblems~</w:t>
+        <w:t>@@The type of counseling within educational setting to help students solve their problems~</w:t>
       </w:r>
     </w:p>
     <w:p>
@@ -11091,13 +11032,7 @@
         <w:rPr>
           <w:rFonts w:cs="Times New Roman"/>
         </w:rPr>
-        <w:t>^^</w:t>
-      </w:r>
-      <w:r>
-        <w:rPr>
-          <w:rFonts w:cs="Times New Roman"/>
-        </w:rPr>
-        <w:t>Which one is the correct meaning of career counseling</w:t>
+        <w:t>^^Which one is the correct meaning of career counseling</w:t>
       </w:r>
     </w:p>
     <w:p>
@@ -11292,7 +11227,7 @@
           <w:rFonts w:eastAsia="Times New Roman" w:cs="Times New Roman"/>
           <w:szCs w:val="24"/>
         </w:rPr>
-        <w:t>^^A person's career includes many significant events and experiences but in which areas</w:t>
+        <w:t>^^A person's career includes many significant events and experiences but in which areas has work psychology been able to make a contribution?</w:t>
       </w:r>
     </w:p>
     <w:p>
@@ -11307,10 +11242,16 @@
       </w:pPr>
       <w:r>
         <w:rPr>
-          <w:rFonts w:eastAsia="Times New Roman" w:cs="Times New Roman"/>
-          <w:szCs w:val="24"/>
-        </w:rPr>
-        <w:t>has work psychology been able to make a contribution?</w:t>
+          <w:rFonts w:cs="Times New Roman"/>
+        </w:rPr>
+        <w:t>@@</w:t>
+      </w:r>
+      <w:r>
+        <w:rPr>
+          <w:rFonts w:eastAsia="Times New Roman" w:cs="Times New Roman"/>
+          <w:szCs w:val="24"/>
+        </w:rPr>
+        <w:t>Career counselling</w:t>
       </w:r>
     </w:p>
     <w:p>
@@ -11334,7 +11275,13 @@
           <w:rFonts w:eastAsia="Times New Roman" w:cs="Times New Roman"/>
           <w:szCs w:val="24"/>
         </w:rPr>
-        <w:t>Career counselling</w:t>
+        <w:t>Career choice</w:t>
+      </w:r>
+      <w:r>
+        <w:rPr>
+          <w:rFonts w:cs="Times New Roman"/>
+        </w:rPr>
+        <w:t>~</w:t>
       </w:r>
     </w:p>
     <w:p>
@@ -11358,13 +11305,7 @@
           <w:rFonts w:eastAsia="Times New Roman" w:cs="Times New Roman"/>
           <w:szCs w:val="24"/>
         </w:rPr>
-        <w:t>Career choice</w:t>
-      </w:r>
-      <w:r>
-        <w:rPr>
-          <w:rFonts w:cs="Times New Roman"/>
-        </w:rPr>
-        <w:t>~</w:t>
+        <w:t>Mentoring</w:t>
       </w:r>
     </w:p>
     <w:p>
@@ -11388,7 +11329,40 @@
           <w:rFonts w:eastAsia="Times New Roman" w:cs="Times New Roman"/>
           <w:szCs w:val="24"/>
         </w:rPr>
-        <w:t>Mentoring</w:t>
+        <w:t>All of the above</w:t>
+      </w:r>
+    </w:p>
+    <w:p>
+      <w:pPr>
+        <w:pStyle w:val="Normal"/>
+        <w:spacing w:lineRule="auto" w:line="240" w:before="0" w:after="0"/>
+        <w:rPr>
+          <w:rFonts w:eastAsia="Times New Roman" w:cs="Times New Roman"/>
+          <w:szCs w:val="24"/>
+        </w:rPr>
+      </w:pPr>
+      <w:r>
+        <w:rPr>
+          <w:rFonts w:eastAsia="Times New Roman" w:cs="Times New Roman"/>
+          <w:szCs w:val="24"/>
+        </w:rPr>
+      </w:r>
+    </w:p>
+    <w:p>
+      <w:pPr>
+        <w:pStyle w:val="Normal"/>
+        <w:spacing w:lineRule="auto" w:line="240" w:before="0" w:after="0"/>
+        <w:rPr>
+          <w:rFonts w:eastAsia="Times New Roman" w:cs="Times New Roman"/>
+          <w:szCs w:val="24"/>
+        </w:rPr>
+      </w:pPr>
+      <w:r>
+        <w:rPr>
+          <w:rFonts w:eastAsia="Times New Roman" w:cs="Times New Roman"/>
+          <w:szCs w:val="24"/>
+        </w:rPr>
+        <w:t>^^Which of the following is a situation where it is appropriate for a therapist to breach confidentiality?</w:t>
       </w:r>
     </w:p>
     <w:p>
@@ -11412,40 +11386,7 @@
           <w:rFonts w:eastAsia="Times New Roman" w:cs="Times New Roman"/>
           <w:szCs w:val="24"/>
         </w:rPr>
-        <w:t>All of the above</w:t>
-      </w:r>
-    </w:p>
-    <w:p>
-      <w:pPr>
-        <w:pStyle w:val="Normal"/>
-        <w:spacing w:lineRule="auto" w:line="240" w:before="0" w:after="0"/>
-        <w:rPr>
-          <w:rFonts w:eastAsia="Times New Roman" w:cs="Times New Roman"/>
-          <w:szCs w:val="24"/>
-        </w:rPr>
-      </w:pPr>
-      <w:r>
-        <w:rPr>
-          <w:rFonts w:eastAsia="Times New Roman" w:cs="Times New Roman"/>
-          <w:szCs w:val="24"/>
-        </w:rPr>
-      </w:r>
-    </w:p>
-    <w:p>
-      <w:pPr>
-        <w:pStyle w:val="Normal"/>
-        <w:spacing w:lineRule="auto" w:line="240" w:before="0" w:after="0"/>
-        <w:rPr>
-          <w:rFonts w:eastAsia="Times New Roman" w:cs="Times New Roman"/>
-          <w:szCs w:val="24"/>
-        </w:rPr>
-      </w:pPr>
-      <w:r>
-        <w:rPr>
-          <w:rFonts w:eastAsia="Times New Roman" w:cs="Times New Roman"/>
-          <w:szCs w:val="24"/>
-        </w:rPr>
-        <w:t>^^Which of the following is a situation where it is appropriate for a therapist to breach</w:t>
+        <w:t>spouse inquiry</w:t>
       </w:r>
     </w:p>
     <w:p>
@@ -11460,10 +11401,22 @@
       </w:pPr>
       <w:r>
         <w:rPr>
-          <w:rFonts w:eastAsia="Times New Roman" w:cs="Times New Roman"/>
-          <w:szCs w:val="24"/>
-        </w:rPr>
-        <w:t>confidentiality?</w:t>
+          <w:rFonts w:cs="Times New Roman"/>
+        </w:rPr>
+        <w:t>@@</w:t>
+      </w:r>
+      <w:r>
+        <w:rPr>
+          <w:rFonts w:eastAsia="Times New Roman" w:cs="Times New Roman"/>
+          <w:szCs w:val="24"/>
+        </w:rPr>
+        <w:t>court order</w:t>
+      </w:r>
+      <w:r>
+        <w:rPr>
+          <w:rFonts w:cs="Times New Roman"/>
+        </w:rPr>
+        <w:t>~</w:t>
       </w:r>
     </w:p>
     <w:p>
@@ -11487,7 +11440,7 @@
           <w:rFonts w:eastAsia="Times New Roman" w:cs="Times New Roman"/>
           <w:szCs w:val="24"/>
         </w:rPr>
-        <w:t>spouse inquiry</w:t>
+        <w:t>insurance company order</w:t>
       </w:r>
     </w:p>
     <w:p>
@@ -11511,13 +11464,7 @@
           <w:rFonts w:eastAsia="Times New Roman" w:cs="Times New Roman"/>
           <w:szCs w:val="24"/>
         </w:rPr>
-        <w:t>court order</w:t>
-      </w:r>
-      <w:r>
-        <w:rPr>
-          <w:rFonts w:cs="Times New Roman"/>
-        </w:rPr>
-        <w:t>~</w:t>
+        <w:t>relative asks a question</w:t>
       </w:r>
     </w:p>
     <w:p>
@@ -11541,7 +11488,24 @@
           <w:rFonts w:eastAsia="Times New Roman" w:cs="Times New Roman"/>
           <w:szCs w:val="24"/>
         </w:rPr>
-        <w:t>insurance company order</w:t>
+        <w:t>Feedback: correct</w:t>
+      </w:r>
+    </w:p>
+    <w:p>
+      <w:pPr>
+        <w:pStyle w:val="Normal"/>
+        <w:spacing w:lineRule="auto" w:line="240" w:before="0" w:after="0"/>
+        <w:rPr>
+          <w:rFonts w:eastAsia="Times New Roman" w:cs="Times New Roman"/>
+          <w:szCs w:val="24"/>
+        </w:rPr>
+      </w:pPr>
+      <w:r>
+        <w:rPr>
+          <w:rFonts w:eastAsia="Times New Roman" w:cs="Times New Roman"/>
+          <w:szCs w:val="24"/>
+        </w:rPr>
+        <w:t>^^According to Rogers, the ability of the therapist to share the client's emotions is an  important process called</w:t>
       </w:r>
     </w:p>
     <w:p>
@@ -11565,7 +11529,7 @@
           <w:rFonts w:eastAsia="Times New Roman" w:cs="Times New Roman"/>
           <w:szCs w:val="24"/>
         </w:rPr>
-        <w:t>relative asks a question</w:t>
+        <w:t xml:space="preserve"> reflection</w:t>
       </w:r>
     </w:p>
     <w:p>
@@ -11589,24 +11553,13 @@
           <w:rFonts w:eastAsia="Times New Roman" w:cs="Times New Roman"/>
           <w:szCs w:val="24"/>
         </w:rPr>
-        <w:t>Feedback: correct</w:t>
-      </w:r>
-    </w:p>
-    <w:p>
-      <w:pPr>
-        <w:pStyle w:val="Normal"/>
-        <w:spacing w:lineRule="auto" w:line="240" w:before="0" w:after="0"/>
-        <w:rPr>
-          <w:rFonts w:eastAsia="Times New Roman" w:cs="Times New Roman"/>
-          <w:szCs w:val="24"/>
-        </w:rPr>
-      </w:pPr>
-      <w:r>
-        <w:rPr>
-          <w:rFonts w:eastAsia="Times New Roman" w:cs="Times New Roman"/>
-          <w:szCs w:val="24"/>
-        </w:rPr>
-        <w:t xml:space="preserve">^^According to Rogers, the ability of the therapist to share the client's emotions is an </w:t>
+        <w:t>empathy</w:t>
+      </w:r>
+      <w:r>
+        <w:rPr>
+          <w:rFonts w:cs="Times New Roman"/>
+        </w:rPr>
+        <w:t>~</w:t>
       </w:r>
     </w:p>
     <w:p>
@@ -11621,10 +11574,16 @@
       </w:pPr>
       <w:r>
         <w:rPr>
-          <w:rFonts w:eastAsia="Times New Roman" w:cs="Times New Roman"/>
-          <w:szCs w:val="24"/>
-        </w:rPr>
-        <w:t>important process called</w:t>
+          <w:rFonts w:cs="Times New Roman"/>
+        </w:rPr>
+        <w:t>@@</w:t>
+      </w:r>
+      <w:r>
+        <w:rPr>
+          <w:rFonts w:eastAsia="Times New Roman" w:cs="Times New Roman"/>
+          <w:szCs w:val="24"/>
+        </w:rPr>
+        <w:t>catharsis</w:t>
       </w:r>
     </w:p>
     <w:p>
@@ -11648,7 +11607,24 @@
           <w:rFonts w:eastAsia="Times New Roman" w:cs="Times New Roman"/>
           <w:szCs w:val="24"/>
         </w:rPr>
-        <w:t xml:space="preserve"> reflection</w:t>
+        <w:t>transference</w:t>
+      </w:r>
+    </w:p>
+    <w:p>
+      <w:pPr>
+        <w:pStyle w:val="Normal"/>
+        <w:spacing w:lineRule="auto" w:line="240" w:before="0" w:after="0"/>
+        <w:rPr>
+          <w:rFonts w:eastAsia="Times New Roman" w:cs="Times New Roman"/>
+          <w:szCs w:val="24"/>
+        </w:rPr>
+      </w:pPr>
+      <w:r>
+        <w:rPr>
+          <w:rFonts w:eastAsia="Times New Roman" w:cs="Times New Roman"/>
+          <w:szCs w:val="24"/>
+        </w:rPr>
+        <w:t>^^The role of the client-centered therapist is to</w:t>
       </w:r>
     </w:p>
     <w:p>
@@ -11672,13 +11648,7 @@
           <w:rFonts w:eastAsia="Times New Roman" w:cs="Times New Roman"/>
           <w:szCs w:val="24"/>
         </w:rPr>
-        <w:t>empathy</w:t>
-      </w:r>
-      <w:r>
-        <w:rPr>
-          <w:rFonts w:cs="Times New Roman"/>
-        </w:rPr>
-        <w:t>~</w:t>
+        <w:t>interpret the client's unconscious conflicts</w:t>
       </w:r>
     </w:p>
     <w:p>
@@ -11702,7 +11672,13 @@
           <w:rFonts w:eastAsia="Times New Roman" w:cs="Times New Roman"/>
           <w:szCs w:val="24"/>
         </w:rPr>
-        <w:t>catharsis</w:t>
+        <w:t>create a safe atmosphere for clients to express feelings</w:t>
+      </w:r>
+      <w:r>
+        <w:rPr>
+          <w:rFonts w:cs="Times New Roman"/>
+        </w:rPr>
+        <w:t>~</w:t>
       </w:r>
     </w:p>
     <w:p>
@@ -11726,24 +11702,7 @@
           <w:rFonts w:eastAsia="Times New Roman" w:cs="Times New Roman"/>
           <w:szCs w:val="24"/>
         </w:rPr>
-        <w:t>transference</w:t>
-      </w:r>
-    </w:p>
-    <w:p>
-      <w:pPr>
-        <w:pStyle w:val="Normal"/>
-        <w:spacing w:lineRule="auto" w:line="240" w:before="0" w:after="0"/>
-        <w:rPr>
-          <w:rFonts w:eastAsia="Times New Roman" w:cs="Times New Roman"/>
-          <w:szCs w:val="24"/>
-        </w:rPr>
-      </w:pPr>
-      <w:r>
-        <w:rPr>
-          <w:rFonts w:eastAsia="Times New Roman" w:cs="Times New Roman"/>
-          <w:szCs w:val="24"/>
-        </w:rPr>
-        <w:t>^^The role of the client-centered therapist is to</w:t>
+        <w:t>confront and challenge the client and point out inconsistencies</w:t>
       </w:r>
     </w:p>
     <w:p>
@@ -11767,7 +11726,24 @@
           <w:rFonts w:eastAsia="Times New Roman" w:cs="Times New Roman"/>
           <w:szCs w:val="24"/>
         </w:rPr>
-        <w:t>interpret the client's unconscious conflicts</w:t>
+        <w:t>help the client unlearn abnormal ways of behaving</w:t>
+      </w:r>
+    </w:p>
+    <w:p>
+      <w:pPr>
+        <w:pStyle w:val="Normal"/>
+        <w:spacing w:lineRule="auto" w:line="240" w:before="0" w:after="0"/>
+        <w:rPr>
+          <w:rFonts w:eastAsia="Times New Roman" w:cs="Times New Roman"/>
+          <w:szCs w:val="24"/>
+        </w:rPr>
+      </w:pPr>
+      <w:r>
+        <w:rPr>
+          <w:rFonts w:eastAsia="Times New Roman" w:cs="Times New Roman"/>
+          <w:szCs w:val="24"/>
+        </w:rPr>
+        <w:t>^^Which of the following techniques is a client-centered therapist most likely to use?</w:t>
       </w:r>
     </w:p>
     <w:p>
@@ -11791,13 +11767,7 @@
           <w:rFonts w:eastAsia="Times New Roman" w:cs="Times New Roman"/>
           <w:szCs w:val="24"/>
         </w:rPr>
-        <w:t>create a safe atmosphere for clients to express feelings</w:t>
-      </w:r>
-      <w:r>
-        <w:rPr>
-          <w:rFonts w:cs="Times New Roman"/>
-        </w:rPr>
-        <w:t>~</w:t>
+        <w:t>analysis</w:t>
       </w:r>
     </w:p>
     <w:p>
@@ -11821,7 +11791,7 @@
           <w:rFonts w:eastAsia="Times New Roman" w:cs="Times New Roman"/>
           <w:szCs w:val="24"/>
         </w:rPr>
-        <w:t>confront and challenge the client and point out inconsistencies</w:t>
+        <w:t>giving advice</w:t>
       </w:r>
     </w:p>
     <w:p>
@@ -11845,7 +11815,13 @@
           <w:rFonts w:eastAsia="Times New Roman" w:cs="Times New Roman"/>
           <w:szCs w:val="24"/>
         </w:rPr>
-        <w:t>help the client unlearn abnormal ways of behaving</w:t>
+        <w:t>reflection</w:t>
+      </w:r>
+      <w:r>
+        <w:rPr>
+          <w:rFonts w:cs="Times New Roman"/>
+        </w:rPr>
+        <w:t>~</w:t>
       </w:r>
     </w:p>
     <w:p>
@@ -11862,7 +11838,7 @@
           <w:rFonts w:eastAsia="Times New Roman" w:cs="Times New Roman"/>
           <w:szCs w:val="24"/>
         </w:rPr>
-        <w:t>^^Which of the following techniques is a client-centered therapist most likely to use?</w:t>
+        <w:t>^^Which of the following is the most important ingredient for successful counselling or therapy?</w:t>
       </w:r>
     </w:p>
     <w:p>
@@ -11886,7 +11862,13 @@
           <w:rFonts w:eastAsia="Times New Roman" w:cs="Times New Roman"/>
           <w:szCs w:val="24"/>
         </w:rPr>
-        <w:t>analysis</w:t>
+        <w:t>the therapist's support of the client</w:t>
+      </w:r>
+      <w:r>
+        <w:rPr>
+          <w:rFonts w:cs="Times New Roman"/>
+        </w:rPr>
+        <w:t>~</w:t>
       </w:r>
     </w:p>
     <w:p>
@@ -11910,7 +11892,7 @@
           <w:rFonts w:eastAsia="Times New Roman" w:cs="Times New Roman"/>
           <w:szCs w:val="24"/>
         </w:rPr>
-        <w:t>giving advice</w:t>
+        <w:t>the number of sessions</w:t>
       </w:r>
     </w:p>
     <w:p>
@@ -11934,30 +11916,7 @@
           <w:rFonts w:eastAsia="Times New Roman" w:cs="Times New Roman"/>
           <w:szCs w:val="24"/>
         </w:rPr>
-        <w:t>reflection</w:t>
-      </w:r>
-      <w:r>
-        <w:rPr>
-          <w:rFonts w:cs="Times New Roman"/>
-        </w:rPr>
-        <w:t>~</w:t>
-      </w:r>
-    </w:p>
-    <w:p>
-      <w:pPr>
-        <w:pStyle w:val="Normal"/>
-        <w:spacing w:lineRule="auto" w:line="240" w:before="0" w:after="0"/>
-        <w:rPr>
-          <w:rFonts w:eastAsia="Times New Roman" w:cs="Times New Roman"/>
-          <w:szCs w:val="24"/>
-        </w:rPr>
-      </w:pPr>
-      <w:r>
-        <w:rPr>
-          <w:rFonts w:eastAsia="Times New Roman" w:cs="Times New Roman"/>
-          <w:szCs w:val="24"/>
-        </w:rPr>
-        <w:t xml:space="preserve">^^Which of the following is the most important ingredient for successful counselling or </w:t>
+        <w:t>the type of therapy</w:t>
       </w:r>
     </w:p>
     <w:p>
@@ -11972,10 +11931,40 @@
       </w:pPr>
       <w:r>
         <w:rPr>
-          <w:rFonts w:eastAsia="Times New Roman" w:cs="Times New Roman"/>
-          <w:szCs w:val="24"/>
-        </w:rPr>
-        <w:t>therapy?</w:t>
+          <w:rFonts w:cs="Times New Roman"/>
+        </w:rPr>
+        <w:t>@@</w:t>
+      </w:r>
+      <w:r>
+        <w:rPr>
+          <w:rFonts w:eastAsia="Times New Roman" w:cs="Times New Roman"/>
+          <w:szCs w:val="24"/>
+        </w:rPr>
+        <w:t>the client's age</w:t>
+      </w:r>
+    </w:p>
+    <w:p>
+      <w:pPr>
+        <w:pStyle w:val="Normal"/>
+        <w:spacing w:lineRule="auto" w:line="240" w:before="0" w:after="0"/>
+        <w:rPr>
+          <w:rFonts w:eastAsia="Times New Roman" w:cs="Times New Roman"/>
+          <w:szCs w:val="24"/>
+        </w:rPr>
+      </w:pPr>
+      <w:r>
+        <w:rPr>
+          <w:rFonts w:eastAsia="Times New Roman" w:cs="Times New Roman"/>
+          <w:szCs w:val="24"/>
+        </w:rPr>
+        <w:t xml:space="preserve"> </w:t>
+      </w:r>
+      <w:r>
+        <w:rPr>
+          <w:rFonts w:eastAsia="Times New Roman" w:cs="Times New Roman"/>
+          <w:szCs w:val="24"/>
+        </w:rPr>
+        <w:t>^^-------plays a significant role in equipping the student teacher for effectively guiding children and young people in their growth and development through learning.</w:t>
       </w:r>
     </w:p>
     <w:p>
@@ -11999,13 +11988,7 @@
           <w:rFonts w:eastAsia="Times New Roman" w:cs="Times New Roman"/>
           <w:szCs w:val="24"/>
         </w:rPr>
-        <w:t>the therapist's support of the client</w:t>
-      </w:r>
-      <w:r>
-        <w:rPr>
-          <w:rFonts w:cs="Times New Roman"/>
-        </w:rPr>
-        <w:t>~</w:t>
+        <w:t xml:space="preserve">Child psychology </w:t>
       </w:r>
     </w:p>
     <w:p>
@@ -12029,7 +12012,7 @@
           <w:rFonts w:eastAsia="Times New Roman" w:cs="Times New Roman"/>
           <w:szCs w:val="24"/>
         </w:rPr>
-        <w:t>the number of sessions</w:t>
+        <w:t>Clinical psychology</w:t>
       </w:r>
     </w:p>
     <w:p>
@@ -12053,7 +12036,7 @@
           <w:rFonts w:eastAsia="Times New Roman" w:cs="Times New Roman"/>
           <w:szCs w:val="24"/>
         </w:rPr>
-        <w:t>the type of therapy</w:t>
+        <w:t xml:space="preserve">Developmental psychology </w:t>
       </w:r>
     </w:p>
     <w:p>
@@ -12077,7 +12060,13 @@
           <w:rFonts w:eastAsia="Times New Roman" w:cs="Times New Roman"/>
           <w:szCs w:val="24"/>
         </w:rPr>
-        <w:t>the client's age</w:t>
+        <w:t>Educational psychology</w:t>
+      </w:r>
+      <w:r>
+        <w:rPr>
+          <w:rFonts w:cs="Times New Roman"/>
+        </w:rPr>
+        <w:t>~</w:t>
       </w:r>
     </w:p>
     <w:p>
@@ -12094,14 +12083,23 @@
           <w:rFonts w:eastAsia="Times New Roman" w:cs="Times New Roman"/>
           <w:szCs w:val="24"/>
         </w:rPr>
-        <w:t xml:space="preserve"> </w:t>
-      </w:r>
-      <w:r>
-        <w:rPr>
-          <w:rFonts w:eastAsia="Times New Roman" w:cs="Times New Roman"/>
-          <w:szCs w:val="24"/>
-        </w:rPr>
-        <w:t>^^-------plays a significant role in equipping the student teacher for effectively guiding</w:t>
+      </w:r>
+    </w:p>
+    <w:p>
+      <w:pPr>
+        <w:pStyle w:val="Normal"/>
+        <w:spacing w:lineRule="auto" w:line="240" w:before="0" w:after="0"/>
+        <w:rPr>
+          <w:rFonts w:eastAsia="Times New Roman" w:cs="Times New Roman"/>
+          <w:szCs w:val="24"/>
+        </w:rPr>
+      </w:pPr>
+      <w:r>
+        <w:rPr>
+          <w:rFonts w:eastAsia="Times New Roman" w:cs="Times New Roman"/>
+          <w:szCs w:val="24"/>
+        </w:rPr>
+        <w:t>^^------helps the teacher to understand his pupils, whose education or training is his responsibility.</w:t>
       </w:r>
     </w:p>
     <w:p>
@@ -12116,10 +12114,16 @@
       </w:pPr>
       <w:r>
         <w:rPr>
-          <w:rFonts w:eastAsia="Times New Roman" w:cs="Times New Roman"/>
-          <w:szCs w:val="24"/>
-        </w:rPr>
-        <w:t>children and young people in their growth and development through learning.</w:t>
+          <w:rFonts w:cs="Times New Roman"/>
+        </w:rPr>
+        <w:t>@@</w:t>
+      </w:r>
+      <w:r>
+        <w:rPr>
+          <w:rFonts w:eastAsia="Times New Roman" w:cs="Times New Roman"/>
+          <w:szCs w:val="24"/>
+        </w:rPr>
+        <w:t xml:space="preserve">Child psychology </w:t>
       </w:r>
     </w:p>
     <w:p>
@@ -12143,7 +12147,7 @@
           <w:rFonts w:eastAsia="Times New Roman" w:cs="Times New Roman"/>
           <w:szCs w:val="24"/>
         </w:rPr>
-        <w:t xml:space="preserve">Child psychology </w:t>
+        <w:t>Clinical psychology</w:t>
       </w:r>
     </w:p>
     <w:p>
@@ -12167,7 +12171,7 @@
           <w:rFonts w:eastAsia="Times New Roman" w:cs="Times New Roman"/>
           <w:szCs w:val="24"/>
         </w:rPr>
-        <w:t>Clinical psychology</w:t>
+        <w:t xml:space="preserve">Developmental psychology </w:t>
       </w:r>
     </w:p>
     <w:p>
@@ -12191,7 +12195,30 @@
           <w:rFonts w:eastAsia="Times New Roman" w:cs="Times New Roman"/>
           <w:szCs w:val="24"/>
         </w:rPr>
-        <w:t xml:space="preserve">Developmental psychology </w:t>
+        <w:t>Educational psychology</w:t>
+      </w:r>
+      <w:r>
+        <w:rPr>
+          <w:rFonts w:cs="Times New Roman"/>
+        </w:rPr>
+        <w:t>~</w:t>
+      </w:r>
+    </w:p>
+    <w:p>
+      <w:pPr>
+        <w:pStyle w:val="Normal"/>
+        <w:spacing w:lineRule="auto" w:line="240" w:before="0" w:after="0"/>
+        <w:rPr>
+          <w:rFonts w:eastAsia="Times New Roman" w:cs="Times New Roman"/>
+          <w:szCs w:val="24"/>
+        </w:rPr>
+      </w:pPr>
+      <w:r>
+        <w:rPr>
+          <w:rFonts w:eastAsia="Times New Roman" w:cs="Times New Roman"/>
+          <w:szCs w:val="24"/>
+        </w:rPr>
+        <w:t>^^Warm, friendly understanding condition which is essential for an effective relationship between the client and the counsellor.</w:t>
       </w:r>
     </w:p>
     <w:p>
@@ -12215,46 +12242,13 @@
           <w:rFonts w:eastAsia="Times New Roman" w:cs="Times New Roman"/>
           <w:szCs w:val="24"/>
         </w:rPr>
-        <w:t>Educational psychology</w:t>
+        <w:t>Rapport</w:t>
       </w:r>
       <w:r>
         <w:rPr>
           <w:rFonts w:cs="Times New Roman"/>
         </w:rPr>
         <w:t>~</w:t>
-      </w:r>
-    </w:p>
-    <w:p>
-      <w:pPr>
-        <w:pStyle w:val="Normal"/>
-        <w:spacing w:lineRule="auto" w:line="240" w:before="0" w:after="0"/>
-        <w:rPr>
-          <w:rFonts w:eastAsia="Times New Roman" w:cs="Times New Roman"/>
-          <w:szCs w:val="24"/>
-        </w:rPr>
-      </w:pPr>
-      <w:r>
-        <w:rPr>
-          <w:rFonts w:eastAsia="Times New Roman" w:cs="Times New Roman"/>
-          <w:szCs w:val="24"/>
-        </w:rPr>
-      </w:r>
-    </w:p>
-    <w:p>
-      <w:pPr>
-        <w:pStyle w:val="Normal"/>
-        <w:spacing w:lineRule="auto" w:line="240" w:before="0" w:after="0"/>
-        <w:rPr>
-          <w:rFonts w:eastAsia="Times New Roman" w:cs="Times New Roman"/>
-          <w:szCs w:val="24"/>
-        </w:rPr>
-      </w:pPr>
-      <w:r>
-        <w:rPr>
-          <w:rFonts w:eastAsia="Times New Roman" w:cs="Times New Roman"/>
-          <w:szCs w:val="24"/>
-        </w:rPr>
-        <w:t>^^------helps the teacher to understand his pupils, whose education or training is his</w:t>
       </w:r>
     </w:p>
     <w:p>
@@ -12269,10 +12263,16 @@
       </w:pPr>
       <w:r>
         <w:rPr>
-          <w:rFonts w:eastAsia="Times New Roman" w:cs="Times New Roman"/>
-          <w:szCs w:val="24"/>
-        </w:rPr>
-        <w:t>responsibility.</w:t>
+          <w:rFonts w:cs="Times New Roman"/>
+        </w:rPr>
+        <w:t>@@</w:t>
+      </w:r>
+      <w:r>
+        <w:rPr>
+          <w:rFonts w:eastAsia="Times New Roman" w:cs="Times New Roman"/>
+          <w:szCs w:val="24"/>
+        </w:rPr>
+        <w:t xml:space="preserve">transference </w:t>
       </w:r>
     </w:p>
     <w:p>
@@ -12296,7 +12296,7 @@
           <w:rFonts w:eastAsia="Times New Roman" w:cs="Times New Roman"/>
           <w:szCs w:val="24"/>
         </w:rPr>
-        <w:t xml:space="preserve">Child psychology </w:t>
+        <w:t xml:space="preserve">attitude </w:t>
       </w:r>
     </w:p>
     <w:p>
@@ -12320,7 +12320,24 @@
           <w:rFonts w:eastAsia="Times New Roman" w:cs="Times New Roman"/>
           <w:szCs w:val="24"/>
         </w:rPr>
-        <w:t>Clinical psychology</w:t>
+        <w:t>relationship</w:t>
+      </w:r>
+    </w:p>
+    <w:p>
+      <w:pPr>
+        <w:pStyle w:val="Normal"/>
+        <w:spacing w:lineRule="auto" w:line="240" w:before="0" w:after="0"/>
+        <w:rPr>
+          <w:rFonts w:eastAsia="Times New Roman" w:cs="Times New Roman"/>
+          <w:szCs w:val="24"/>
+        </w:rPr>
+      </w:pPr>
+      <w:r>
+        <w:rPr>
+          <w:rFonts w:eastAsia="Times New Roman" w:cs="Times New Roman"/>
+          <w:szCs w:val="24"/>
+        </w:rPr>
+        <w:t>^^Behaviour modification is a type of:</w:t>
       </w:r>
     </w:p>
     <w:p>
@@ -12344,7 +12361,13 @@
           <w:rFonts w:eastAsia="Times New Roman" w:cs="Times New Roman"/>
           <w:szCs w:val="24"/>
         </w:rPr>
-        <w:t xml:space="preserve">Developmental psychology </w:t>
+        <w:t>Behaviour therapy</w:t>
+      </w:r>
+      <w:r>
+        <w:rPr>
+          <w:rFonts w:cs="Times New Roman"/>
+        </w:rPr>
+        <w:t>~</w:t>
       </w:r>
     </w:p>
     <w:p>
@@ -12368,30 +12391,7 @@
           <w:rFonts w:eastAsia="Times New Roman" w:cs="Times New Roman"/>
           <w:szCs w:val="24"/>
         </w:rPr>
-        <w:t>Educational psychology</w:t>
-      </w:r>
-      <w:r>
-        <w:rPr>
-          <w:rFonts w:cs="Times New Roman"/>
-        </w:rPr>
-        <w:t>~</w:t>
-      </w:r>
-    </w:p>
-    <w:p>
-      <w:pPr>
-        <w:pStyle w:val="Normal"/>
-        <w:spacing w:lineRule="auto" w:line="240" w:before="0" w:after="0"/>
-        <w:rPr>
-          <w:rFonts w:eastAsia="Times New Roman" w:cs="Times New Roman"/>
-          <w:szCs w:val="24"/>
-        </w:rPr>
-      </w:pPr>
-      <w:r>
-        <w:rPr>
-          <w:rFonts w:eastAsia="Times New Roman" w:cs="Times New Roman"/>
-          <w:szCs w:val="24"/>
-        </w:rPr>
-        <w:t xml:space="preserve">^^Warm, friendly understanding condition which is essential for an effective relationship </w:t>
+        <w:t>Cognitive behavioural therapy.</w:t>
       </w:r>
     </w:p>
     <w:p>
@@ -12406,10 +12406,16 @@
       </w:pPr>
       <w:r>
         <w:rPr>
-          <w:rFonts w:eastAsia="Times New Roman" w:cs="Times New Roman"/>
-          <w:szCs w:val="24"/>
-        </w:rPr>
-        <w:t>between the client and the counsellor.</w:t>
+          <w:rFonts w:cs="Times New Roman"/>
+        </w:rPr>
+        <w:t>@@</w:t>
+      </w:r>
+      <w:r>
+        <w:rPr>
+          <w:rFonts w:eastAsia="Times New Roman" w:cs="Times New Roman"/>
+          <w:szCs w:val="24"/>
+        </w:rPr>
+        <w:t>Humanistic therapy.</w:t>
       </w:r>
     </w:p>
     <w:p>
@@ -12433,239 +12439,24 @@
           <w:rFonts w:eastAsia="Times New Roman" w:cs="Times New Roman"/>
           <w:szCs w:val="24"/>
         </w:rPr>
-        <w:t>Rapport</w:t>
-      </w:r>
-      <w:r>
-        <w:rPr>
-          <w:rFonts w:cs="Times New Roman"/>
-        </w:rPr>
-        <w:t>~</w:t>
+        <w:t>Client centered therapy</w:t>
       </w:r>
     </w:p>
     <w:p>
       <w:pPr>
         <w:pStyle w:val="Normal"/>
         <w:spacing w:lineRule="auto" w:line="240" w:before="0" w:after="0"/>
-        <w:ind w:firstLine="720"/>
-        <w:rPr>
-          <w:rFonts w:eastAsia="Times New Roman" w:cs="Times New Roman"/>
-          <w:szCs w:val="24"/>
-        </w:rPr>
-      </w:pPr>
-      <w:r>
-        <w:rPr>
-          <w:rFonts w:cs="Times New Roman"/>
-        </w:rPr>
-        <w:t>@@</w:t>
-      </w:r>
-      <w:r>
-        <w:rPr>
-          <w:rFonts w:eastAsia="Times New Roman" w:cs="Times New Roman"/>
-          <w:szCs w:val="24"/>
-        </w:rPr>
-        <w:t xml:space="preserve">transference </w:t>
-      </w:r>
-    </w:p>
-    <w:p>
-      <w:pPr>
-        <w:pStyle w:val="Normal"/>
-        <w:spacing w:lineRule="auto" w:line="240" w:before="0" w:after="0"/>
-        <w:ind w:firstLine="720"/>
-        <w:rPr>
-          <w:rFonts w:eastAsia="Times New Roman" w:cs="Times New Roman"/>
-          <w:szCs w:val="24"/>
-        </w:rPr>
-      </w:pPr>
-      <w:r>
-        <w:rPr>
-          <w:rFonts w:cs="Times New Roman"/>
-        </w:rPr>
-        <w:t>@@</w:t>
-      </w:r>
-      <w:r>
-        <w:rPr>
-          <w:rFonts w:eastAsia="Times New Roman" w:cs="Times New Roman"/>
-          <w:szCs w:val="24"/>
-        </w:rPr>
-        <w:t xml:space="preserve">attitude </w:t>
-      </w:r>
-    </w:p>
-    <w:p>
-      <w:pPr>
-        <w:pStyle w:val="Normal"/>
-        <w:spacing w:lineRule="auto" w:line="240" w:before="0" w:after="0"/>
-        <w:ind w:firstLine="720"/>
-        <w:rPr>
-          <w:rFonts w:eastAsia="Times New Roman" w:cs="Times New Roman"/>
-          <w:szCs w:val="24"/>
-        </w:rPr>
-      </w:pPr>
-      <w:r>
-        <w:rPr>
-          <w:rFonts w:cs="Times New Roman"/>
-        </w:rPr>
-        <w:t>@@</w:t>
-      </w:r>
-      <w:r>
-        <w:rPr>
-          <w:rFonts w:eastAsia="Times New Roman" w:cs="Times New Roman"/>
-          <w:szCs w:val="24"/>
-        </w:rPr>
-        <w:t>relationship</w:t>
-      </w:r>
-    </w:p>
-    <w:p>
-      <w:pPr>
-        <w:pStyle w:val="Normal"/>
-        <w:spacing w:lineRule="auto" w:line="240" w:before="0" w:after="0"/>
-        <w:rPr>
-          <w:rFonts w:eastAsia="Times New Roman" w:cs="Times New Roman"/>
-          <w:szCs w:val="24"/>
-        </w:rPr>
-      </w:pPr>
-      <w:r>
-        <w:rPr>
-          <w:rFonts w:eastAsia="Times New Roman" w:cs="Times New Roman"/>
-          <w:szCs w:val="24"/>
-        </w:rPr>
-        <w:t>^^Behaviour modification is a type of:</w:t>
-      </w:r>
-    </w:p>
-    <w:p>
-      <w:pPr>
-        <w:pStyle w:val="Normal"/>
-        <w:spacing w:lineRule="auto" w:line="240" w:before="0" w:after="0"/>
-        <w:ind w:firstLine="720"/>
-        <w:rPr>
-          <w:rFonts w:eastAsia="Times New Roman" w:cs="Times New Roman"/>
-          <w:szCs w:val="24"/>
-        </w:rPr>
-      </w:pPr>
-      <w:r>
-        <w:rPr>
-          <w:rFonts w:cs="Times New Roman"/>
-        </w:rPr>
-        <w:t>@@</w:t>
-      </w:r>
-      <w:r>
-        <w:rPr>
-          <w:rFonts w:eastAsia="Times New Roman" w:cs="Times New Roman"/>
-          <w:szCs w:val="24"/>
-        </w:rPr>
-        <w:t>Behaviour therapy</w:t>
-      </w:r>
-      <w:r>
-        <w:rPr>
-          <w:rFonts w:cs="Times New Roman"/>
-        </w:rPr>
-        <w:t>~</w:t>
-      </w:r>
-    </w:p>
-    <w:p>
-      <w:pPr>
-        <w:pStyle w:val="Normal"/>
-        <w:spacing w:lineRule="auto" w:line="240" w:before="0" w:after="0"/>
-        <w:ind w:firstLine="720"/>
-        <w:rPr>
-          <w:rFonts w:eastAsia="Times New Roman" w:cs="Times New Roman"/>
-          <w:szCs w:val="24"/>
-        </w:rPr>
-      </w:pPr>
-      <w:r>
-        <w:rPr>
-          <w:rFonts w:cs="Times New Roman"/>
-        </w:rPr>
-        <w:t>@@</w:t>
-      </w:r>
-      <w:r>
-        <w:rPr>
-          <w:rFonts w:eastAsia="Times New Roman" w:cs="Times New Roman"/>
-          <w:szCs w:val="24"/>
-        </w:rPr>
-        <w:t>Cognitive behavioural therapy.</w:t>
-      </w:r>
-    </w:p>
-    <w:p>
-      <w:pPr>
-        <w:pStyle w:val="Normal"/>
-        <w:spacing w:lineRule="auto" w:line="240" w:before="0" w:after="0"/>
-        <w:ind w:firstLine="720"/>
-        <w:rPr>
-          <w:rFonts w:eastAsia="Times New Roman" w:cs="Times New Roman"/>
-          <w:szCs w:val="24"/>
-        </w:rPr>
-      </w:pPr>
-      <w:r>
-        <w:rPr>
-          <w:rFonts w:cs="Times New Roman"/>
-        </w:rPr>
-        <w:t>@@</w:t>
-      </w:r>
-      <w:r>
-        <w:rPr>
-          <w:rFonts w:eastAsia="Times New Roman" w:cs="Times New Roman"/>
-          <w:szCs w:val="24"/>
-        </w:rPr>
-        <w:t>Humanistic therapy.</w:t>
-      </w:r>
-    </w:p>
-    <w:p>
-      <w:pPr>
-        <w:pStyle w:val="Normal"/>
-        <w:spacing w:lineRule="auto" w:line="240" w:before="0" w:after="0"/>
-        <w:ind w:firstLine="720"/>
-        <w:rPr>
-          <w:rFonts w:eastAsia="Times New Roman" w:cs="Times New Roman"/>
-          <w:szCs w:val="24"/>
-        </w:rPr>
-      </w:pPr>
-      <w:r>
-        <w:rPr>
-          <w:rFonts w:cs="Times New Roman"/>
-        </w:rPr>
-        <w:t>@@</w:t>
-      </w:r>
-      <w:r>
-        <w:rPr>
-          <w:rFonts w:eastAsia="Times New Roman" w:cs="Times New Roman"/>
-          <w:szCs w:val="24"/>
-        </w:rPr>
-        <w:t>Client centered therapy</w:t>
-      </w:r>
-    </w:p>
-    <w:p>
-      <w:pPr>
-        <w:pStyle w:val="Normal"/>
-        <w:spacing w:lineRule="auto" w:line="240" w:before="0" w:after="0"/>
-        <w:rPr>
-          <w:rFonts w:eastAsia="Times New Roman" w:cs="Times New Roman"/>
-          <w:szCs w:val="24"/>
-        </w:rPr>
-      </w:pPr>
-      <w:r>
-        <w:rPr>
-          <w:rFonts w:eastAsia="Times New Roman" w:cs="Times New Roman"/>
-          <w:szCs w:val="24"/>
-        </w:rPr>
-        <w:t xml:space="preserve">^^Saying whatever comes to mind, even if it seems senseless, painful, or embarrassing, is </w:t>
-      </w:r>
-    </w:p>
-    <w:p>
-      <w:pPr>
-        <w:pStyle w:val="Normal"/>
-        <w:spacing w:lineRule="auto" w:line="240" w:before="0" w:after="0"/>
-        <w:ind w:firstLine="720"/>
-        <w:rPr>
-          <w:rFonts w:eastAsia="Times New Roman" w:cs="Times New Roman"/>
-          <w:szCs w:val="24"/>
-        </w:rPr>
-      </w:pPr>
-      <w:r>
-        <w:rPr>
-          <w:rFonts w:eastAsia="Times New Roman" w:cs="Times New Roman"/>
-          <w:szCs w:val="24"/>
-        </w:rPr>
-        <w:t>part of the Freudian technique known as</w:t>
+        <w:rPr>
+          <w:rFonts w:eastAsia="Times New Roman" w:cs="Times New Roman"/>
+          <w:szCs w:val="24"/>
+        </w:rPr>
+      </w:pPr>
+      <w:r>
+        <w:rPr>
+          <w:rFonts w:eastAsia="Times New Roman" w:cs="Times New Roman"/>
+          <w:szCs w:val="24"/>
+        </w:rPr>
+        <w:t>^^Saying whatever comes to mind, even if it seems senseless, painful, or embarrassing, is part of the Freudian technique known as</w:t>
       </w:r>
     </w:p>
     <w:p>
@@ -13284,14 +13075,7 @@
           <w:rFonts w:eastAsia="Times New Roman" w:cs="Times New Roman"/>
           <w:szCs w:val="24"/>
         </w:rPr>
-        <w:t>^^</w:t>
-      </w:r>
-      <w:r>
-        <w:rPr>
-          <w:rFonts w:eastAsia="Times New Roman" w:cs="Times New Roman"/>
-          <w:szCs w:val="24"/>
-        </w:rPr>
-        <w:t>Group therapy can be advantageous when an individual:</w:t>
+        <w:t>^^Group therapy can be advantageous when an individual:</w:t>
       </w:r>
     </w:p>
     <w:p>
@@ -13584,41 +13368,25 @@
           <w:color w:val="000000"/>
           <w:szCs w:val="24"/>
         </w:rPr>
-        <w:t>@@</w:t>
-      </w:r>
-      <w:r>
-        <w:rPr>
-          <w:rFonts w:cs="Times New Roman"/>
-          <w:color w:val="000000"/>
-          <w:szCs w:val="24"/>
-        </w:rPr>
-        <w:t>Humanistic therapy</w:t>
-      </w:r>
-    </w:p>
-    <w:p>
-      <w:pPr>
-        <w:pStyle w:val="Normal"/>
-        <w:rPr>
-          <w:rFonts w:cs="Times New Roman"/>
-          <w:color w:val="000000"/>
-          <w:szCs w:val="24"/>
-        </w:rPr>
-      </w:pPr>
-      <w:r>
-        <w:rPr>
-          <w:rFonts w:cs="Times New Roman"/>
-          <w:color w:val="000000"/>
-          <w:szCs w:val="24"/>
-        </w:rPr>
-        <w:t>@@</w:t>
-      </w:r>
-      <w:r>
-        <w:rPr>
-          <w:rFonts w:cs="Times New Roman"/>
-          <w:color w:val="000000"/>
-          <w:szCs w:val="24"/>
-        </w:rPr>
-        <w:t>Behaviour therapy</w:t>
+        <w:t>@@Humanistic therapy</w:t>
+      </w:r>
+    </w:p>
+    <w:p>
+      <w:pPr>
+        <w:pStyle w:val="Normal"/>
+        <w:rPr>
+          <w:rFonts w:cs="Times New Roman"/>
+          <w:color w:val="000000"/>
+          <w:szCs w:val="24"/>
+        </w:rPr>
+      </w:pPr>
+      <w:r>
+        <w:rPr>
+          <w:rFonts w:cs="Times New Roman"/>
+          <w:color w:val="000000"/>
+          <w:szCs w:val="24"/>
+        </w:rPr>
+        <w:t>@@Behaviour therapy</w:t>
       </w:r>
       <w:r>
         <w:rPr>
@@ -13642,41 +13410,25 @@
           <w:color w:val="000000"/>
           <w:szCs w:val="24"/>
         </w:rPr>
-        <w:t>@@</w:t>
-      </w:r>
-      <w:r>
-        <w:rPr>
-          <w:rFonts w:cs="Times New Roman"/>
-          <w:color w:val="000000"/>
-          <w:szCs w:val="24"/>
-        </w:rPr>
-        <w:t>Psychoanalytic therapy</w:t>
-      </w:r>
-    </w:p>
-    <w:p>
-      <w:pPr>
-        <w:pStyle w:val="Normal"/>
-        <w:rPr>
-          <w:rFonts w:cs="Times New Roman"/>
-          <w:color w:val="000000"/>
-          <w:szCs w:val="24"/>
-        </w:rPr>
-      </w:pPr>
-      <w:r>
-        <w:rPr>
-          <w:rFonts w:cs="Times New Roman"/>
-          <w:color w:val="000000"/>
-          <w:szCs w:val="24"/>
-        </w:rPr>
-        <w:t>@@</w:t>
-      </w:r>
-      <w:r>
-        <w:rPr>
-          <w:rFonts w:cs="Times New Roman"/>
-          <w:color w:val="000000"/>
-          <w:szCs w:val="24"/>
-        </w:rPr>
-        <w:t>Client-centered therapy</w:t>
+        <w:t>@@Psychoanalytic therapy</w:t>
+      </w:r>
+    </w:p>
+    <w:p>
+      <w:pPr>
+        <w:pStyle w:val="Normal"/>
+        <w:rPr>
+          <w:rFonts w:cs="Times New Roman"/>
+          <w:color w:val="000000"/>
+          <w:szCs w:val="24"/>
+        </w:rPr>
+      </w:pPr>
+      <w:r>
+        <w:rPr>
+          <w:rFonts w:cs="Times New Roman"/>
+          <w:color w:val="000000"/>
+          <w:szCs w:val="24"/>
+        </w:rPr>
+        <w:t>@@Client-centered therapy</w:t>
       </w:r>
     </w:p>
     <w:p>
@@ -14174,15 +13926,7 @@
           <w:color w:val="000000"/>
           <w:szCs w:val="24"/>
         </w:rPr>
-        <w:t>^^</w:t>
-      </w:r>
-      <w:r>
-        <w:rPr>
-          <w:rFonts w:cs="Times New Roman"/>
-          <w:color w:val="000000"/>
-          <w:szCs w:val="24"/>
-        </w:rPr>
-        <w:t>A sadist receives sexual pleasure from</w:t>
+        <w:t>^^A sadist receives sexual pleasure from</w:t>
       </w:r>
     </w:p>
     <w:p>
@@ -14440,15 +14184,7 @@
           <w:color w:val="000000"/>
           <w:szCs w:val="24"/>
         </w:rPr>
-        <w:t>@@</w:t>
-      </w:r>
-      <w:r>
-        <w:rPr>
-          <w:rFonts w:cs="Times New Roman"/>
-          <w:color w:val="000000"/>
-          <w:szCs w:val="24"/>
-        </w:rPr>
-        <w:t>Conditions of growth</w:t>
+        <w:t>@@Conditions of growth</w:t>
       </w:r>
       <w:r>
         <w:rPr>
@@ -14472,67 +14208,43 @@
           <w:color w:val="000000"/>
           <w:szCs w:val="24"/>
         </w:rPr>
-        <w:t>@@</w:t>
-      </w:r>
-      <w:r>
-        <w:rPr>
-          <w:rFonts w:cs="Times New Roman"/>
-          <w:color w:val="000000"/>
-          <w:szCs w:val="24"/>
-        </w:rPr>
-        <w:t>Conditions of worth</w:t>
-      </w:r>
-    </w:p>
-    <w:p>
-      <w:pPr>
-        <w:pStyle w:val="Normal"/>
-        <w:rPr>
-          <w:rFonts w:cs="Times New Roman"/>
-          <w:color w:val="000000"/>
-          <w:szCs w:val="24"/>
-        </w:rPr>
-      </w:pPr>
-      <w:r>
-        <w:rPr>
-          <w:rFonts w:cs="Times New Roman"/>
-          <w:color w:val="000000"/>
-          <w:szCs w:val="24"/>
-        </w:rPr>
-        <w:t>@@</w:t>
-      </w:r>
-      <w:r>
-        <w:rPr>
-          <w:rFonts w:cs="Times New Roman"/>
-          <w:color w:val="000000"/>
-          <w:szCs w:val="24"/>
-        </w:rPr>
-        <w:t>Conditions of release</w:t>
-      </w:r>
-    </w:p>
-    <w:p>
-      <w:pPr>
-        <w:pStyle w:val="Normal"/>
-        <w:rPr>
-          <w:rFonts w:cs="Times New Roman"/>
-          <w:color w:val="000000"/>
-          <w:szCs w:val="24"/>
-        </w:rPr>
-      </w:pPr>
-      <w:r>
-        <w:rPr>
-          <w:rFonts w:cs="Times New Roman"/>
-          <w:color w:val="000000"/>
-          <w:szCs w:val="24"/>
-        </w:rPr>
-        <w:t>@@</w:t>
-      </w:r>
-      <w:r>
-        <w:rPr>
-          <w:rFonts w:cs="Times New Roman"/>
-          <w:color w:val="000000"/>
-          <w:szCs w:val="24"/>
-        </w:rPr>
-        <w:t>Conditions of love</w:t>
+        <w:t>@@Conditions of worth</w:t>
+      </w:r>
+    </w:p>
+    <w:p>
+      <w:pPr>
+        <w:pStyle w:val="Normal"/>
+        <w:rPr>
+          <w:rFonts w:cs="Times New Roman"/>
+          <w:color w:val="000000"/>
+          <w:szCs w:val="24"/>
+        </w:rPr>
+      </w:pPr>
+      <w:r>
+        <w:rPr>
+          <w:rFonts w:cs="Times New Roman"/>
+          <w:color w:val="000000"/>
+          <w:szCs w:val="24"/>
+        </w:rPr>
+        <w:t>@@Conditions of release</w:t>
+      </w:r>
+    </w:p>
+    <w:p>
+      <w:pPr>
+        <w:pStyle w:val="Normal"/>
+        <w:rPr>
+          <w:rFonts w:cs="Times New Roman"/>
+          <w:color w:val="000000"/>
+          <w:szCs w:val="24"/>
+        </w:rPr>
+      </w:pPr>
+      <w:r>
+        <w:rPr>
+          <w:rFonts w:cs="Times New Roman"/>
+          <w:color w:val="000000"/>
+          <w:szCs w:val="24"/>
+        </w:rPr>
+        <w:t>@@Conditions of love</w:t>
       </w:r>
     </w:p>
     <w:p>
@@ -14703,7 +14415,7 @@
           <w:rFonts w:eastAsia="Times New Roman" w:cs="Times New Roman"/>
           <w:szCs w:val="24"/>
         </w:rPr>
-        <w:t>^^Study of the problems of the normal people and the prevention of the incidence of serious</w:t>
+        <w:t>^^Study of the problems of the normal people and the prevention of the incidence of serious emotional difficulties</w:t>
       </w:r>
     </w:p>
     <w:p>
@@ -14718,10 +14430,22 @@
       </w:pPr>
       <w:r>
         <w:rPr>
-          <w:rFonts w:eastAsia="Times New Roman" w:cs="Times New Roman"/>
-          <w:szCs w:val="24"/>
-        </w:rPr>
-        <w:t>emotional difficulties</w:t>
+          <w:rFonts w:cs="Times New Roman"/>
+        </w:rPr>
+        <w:t>@@</w:t>
+      </w:r>
+      <w:r>
+        <w:rPr>
+          <w:rFonts w:eastAsia="Times New Roman" w:cs="Times New Roman"/>
+          <w:szCs w:val="24"/>
+        </w:rPr>
+        <w:t>Hygiology</w:t>
+      </w:r>
+      <w:r>
+        <w:rPr>
+          <w:rFonts w:cs="Times New Roman"/>
+        </w:rPr>
+        <w:t>~</w:t>
       </w:r>
     </w:p>
     <w:p>
@@ -14736,22 +14460,23 @@
       </w:pPr>
       <w:r>
         <w:rPr>
-          <w:rFonts w:cs="Times New Roman"/>
-        </w:rPr>
-        <w:t>@@</w:t>
-      </w:r>
-      <w:r>
-        <w:rPr>
-          <w:rFonts w:eastAsia="Times New Roman" w:cs="Times New Roman"/>
-          <w:szCs w:val="24"/>
-        </w:rPr>
-        <w:t>Hygiology</w:t>
-      </w:r>
-      <w:r>
-        <w:rPr>
-          <w:rFonts w:cs="Times New Roman"/>
-        </w:rPr>
-        <w:t>~</w:t>
+          <w:rFonts w:eastAsia="Times New Roman" w:cs="Times New Roman"/>
+          <w:szCs w:val="24"/>
+        </w:rPr>
+        <w:t xml:space="preserve"> </w:t>
+      </w:r>
+      <w:r>
+        <w:rPr>
+          <w:rFonts w:cs="Times New Roman"/>
+        </w:rPr>
+        <w:t>@@</w:t>
+      </w:r>
+      <w:r>
+        <w:rPr>
+          <w:rFonts w:eastAsia="Times New Roman" w:cs="Times New Roman"/>
+          <w:szCs w:val="24"/>
+        </w:rPr>
+        <w:t xml:space="preserve">counseling </w:t>
       </w:r>
     </w:p>
     <w:p>
@@ -14766,23 +14491,16 @@
       </w:pPr>
       <w:r>
         <w:rPr>
-          <w:rFonts w:eastAsia="Times New Roman" w:cs="Times New Roman"/>
-          <w:szCs w:val="24"/>
-        </w:rPr>
-        <w:t xml:space="preserve"> </w:t>
-      </w:r>
-      <w:r>
-        <w:rPr>
-          <w:rFonts w:cs="Times New Roman"/>
-        </w:rPr>
-        <w:t>@@</w:t>
-      </w:r>
-      <w:r>
-        <w:rPr>
-          <w:rFonts w:eastAsia="Times New Roman" w:cs="Times New Roman"/>
-          <w:szCs w:val="24"/>
-        </w:rPr>
-        <w:t xml:space="preserve">counseling </w:t>
+          <w:rFonts w:cs="Times New Roman"/>
+        </w:rPr>
+        <w:t>@@</w:t>
+      </w:r>
+      <w:r>
+        <w:rPr>
+          <w:rFonts w:eastAsia="Times New Roman" w:cs="Times New Roman"/>
+          <w:szCs w:val="24"/>
+        </w:rPr>
+        <w:t xml:space="preserve">psychotherapy </w:t>
       </w:r>
     </w:p>
     <w:p>
@@ -14806,7 +14524,7 @@
           <w:rFonts w:eastAsia="Times New Roman" w:cs="Times New Roman"/>
           <w:szCs w:val="24"/>
         </w:rPr>
-        <w:t xml:space="preserve">psychotherapy </w:t>
+        <w:t xml:space="preserve">behavior therapy </w:t>
       </w:r>
     </w:p>
     <w:p>
@@ -14830,7 +14548,24 @@
           <w:rFonts w:eastAsia="Times New Roman" w:cs="Times New Roman"/>
           <w:szCs w:val="24"/>
         </w:rPr>
-        <w:t xml:space="preserve">behavior therapy </w:t>
+        <w:t>cognitive therapy</w:t>
+      </w:r>
+    </w:p>
+    <w:p>
+      <w:pPr>
+        <w:pStyle w:val="Normal"/>
+        <w:spacing w:lineRule="auto" w:line="240" w:before="0" w:after="0"/>
+        <w:rPr>
+          <w:rFonts w:eastAsia="Times New Roman" w:cs="Times New Roman"/>
+          <w:szCs w:val="24"/>
+        </w:rPr>
+      </w:pPr>
+      <w:r>
+        <w:rPr>
+          <w:rFonts w:eastAsia="Times New Roman" w:cs="Times New Roman"/>
+          <w:szCs w:val="24"/>
+        </w:rPr>
+        <w:t>^^Warm, friendly understanding condition which is essential for an effective relationship between the interviewer and the interviewee.</w:t>
       </w:r>
     </w:p>
     <w:p>
@@ -14854,31 +14589,13 @@
           <w:rFonts w:eastAsia="Times New Roman" w:cs="Times New Roman"/>
           <w:szCs w:val="24"/>
         </w:rPr>
-        <w:t>cognitive therapy</w:t>
-      </w:r>
-    </w:p>
-    <w:p>
-      <w:pPr>
-        <w:pStyle w:val="Normal"/>
-        <w:spacing w:lineRule="auto" w:line="240" w:before="0" w:after="0"/>
-        <w:rPr>
-          <w:rFonts w:eastAsia="Times New Roman" w:cs="Times New Roman"/>
-          <w:szCs w:val="24"/>
-        </w:rPr>
-      </w:pPr>
-      <w:r>
-        <w:rPr>
-          <w:rFonts w:eastAsia="Times New Roman" w:cs="Times New Roman"/>
-          <w:szCs w:val="24"/>
-        </w:rPr>
-        <w:t>^^</w:t>
-      </w:r>
-      <w:r>
-        <w:rPr>
-          <w:rFonts w:eastAsia="Times New Roman" w:cs="Times New Roman"/>
-          <w:szCs w:val="24"/>
-        </w:rPr>
-        <w:t>Warm, friendly understanding condition which is essential for an effective relationship</w:t>
+        <w:t>Rapport</w:t>
+      </w:r>
+      <w:r>
+        <w:rPr>
+          <w:rFonts w:cs="Times New Roman"/>
+        </w:rPr>
+        <w:t>~</w:t>
       </w:r>
     </w:p>
     <w:p>
@@ -14893,10 +14610,53 @@
       </w:pPr>
       <w:r>
         <w:rPr>
-          <w:rFonts w:eastAsia="Times New Roman" w:cs="Times New Roman"/>
-          <w:szCs w:val="24"/>
-        </w:rPr>
-        <w:t>between the interviewer and the interviewee.</w:t>
+          <w:rFonts w:cs="Times New Roman"/>
+        </w:rPr>
+        <w:t>@@</w:t>
+      </w:r>
+      <w:r>
+        <w:rPr>
+          <w:rFonts w:eastAsia="Times New Roman" w:cs="Times New Roman"/>
+          <w:szCs w:val="24"/>
+        </w:rPr>
+        <w:t>transference</w:t>
+      </w:r>
+    </w:p>
+    <w:p>
+      <w:pPr>
+        <w:pStyle w:val="Normal"/>
+        <w:spacing w:lineRule="auto" w:line="240" w:before="0" w:after="0"/>
+        <w:rPr>
+          <w:rFonts w:eastAsia="Times New Roman" w:cs="Times New Roman"/>
+          <w:szCs w:val="24"/>
+        </w:rPr>
+      </w:pPr>
+      <w:r>
+        <w:rPr>
+          <w:rFonts w:eastAsia="Times New Roman" w:cs="Times New Roman"/>
+          <w:szCs w:val="24"/>
+        </w:rPr>
+        <w:t xml:space="preserve"> </w:t>
+      </w:r>
+      <w:r>
+        <w:rPr>
+          <w:rFonts w:eastAsia="Times New Roman" w:cs="Times New Roman"/>
+          <w:szCs w:val="24"/>
+        </w:rPr>
+        <w:tab/>
+      </w:r>
+      <w:r>
+        <w:rPr>
+          <w:rFonts w:cs="Times New Roman"/>
+        </w:rPr>
+        <w:t>@@</w:t>
+      </w:r>
+      <w:r>
+        <w:rPr>
+          <w:rFonts w:eastAsia="Times New Roman" w:cs="Times New Roman"/>
+          <w:szCs w:val="24"/>
+        </w:rPr>
+        <w:t>counter transference</w:t>
       </w:r>
     </w:p>
     <w:p>
@@ -14920,13 +14680,7 @@
           <w:rFonts w:eastAsia="Times New Roman" w:cs="Times New Roman"/>
           <w:szCs w:val="24"/>
         </w:rPr>
-        <w:t>Rapport</w:t>
-      </w:r>
-      <w:r>
-        <w:rPr>
-          <w:rFonts w:cs="Times New Roman"/>
-        </w:rPr>
-        <w:t>~</w:t>
+        <w:t xml:space="preserve"> attitude </w:t>
       </w:r>
     </w:p>
     <w:p>
@@ -14950,7 +14704,7 @@
           <w:rFonts w:eastAsia="Times New Roman" w:cs="Times New Roman"/>
           <w:szCs w:val="24"/>
         </w:rPr>
-        <w:t>transference</w:t>
+        <w:t>relationship</w:t>
       </w:r>
     </w:p>
     <w:p>
@@ -14967,27 +14721,7 @@
           <w:rFonts w:eastAsia="Times New Roman" w:cs="Times New Roman"/>
           <w:szCs w:val="24"/>
         </w:rPr>
-        <w:t xml:space="preserve"> </w:t>
-      </w:r>
-      <w:r>
-        <w:rPr>
-          <w:rFonts w:eastAsia="Times New Roman" w:cs="Times New Roman"/>
-          <w:szCs w:val="24"/>
-        </w:rPr>
-        <w:tab/>
-      </w:r>
-      <w:r>
-        <w:rPr>
-          <w:rFonts w:cs="Times New Roman"/>
-        </w:rPr>
-        <w:t>@@</w:t>
-      </w:r>
-      <w:r>
-        <w:rPr>
-          <w:rFonts w:eastAsia="Times New Roman" w:cs="Times New Roman"/>
-          <w:szCs w:val="24"/>
-        </w:rPr>
-        <w:t>counter transference</w:t>
+        <w:t>^^The imaginative transposing of oneself in to the thinking, feeling and acting of another and so structuring the world as he does</w:t>
       </w:r>
     </w:p>
     <w:p>
@@ -15011,7 +14745,7 @@
           <w:rFonts w:eastAsia="Times New Roman" w:cs="Times New Roman"/>
           <w:szCs w:val="24"/>
         </w:rPr>
-        <w:t xml:space="preserve"> attitude </w:t>
+        <w:t>Sympathy</w:t>
       </w:r>
     </w:p>
     <w:p>
@@ -15035,24 +14769,13 @@
           <w:rFonts w:eastAsia="Times New Roman" w:cs="Times New Roman"/>
           <w:szCs w:val="24"/>
         </w:rPr>
-        <w:t>relationship</w:t>
-      </w:r>
-    </w:p>
-    <w:p>
-      <w:pPr>
-        <w:pStyle w:val="Normal"/>
-        <w:spacing w:lineRule="auto" w:line="240" w:before="0" w:after="0"/>
-        <w:rPr>
-          <w:rFonts w:eastAsia="Times New Roman" w:cs="Times New Roman"/>
-          <w:szCs w:val="24"/>
-        </w:rPr>
-      </w:pPr>
-      <w:r>
-        <w:rPr>
-          <w:rFonts w:eastAsia="Times New Roman" w:cs="Times New Roman"/>
-          <w:szCs w:val="24"/>
-        </w:rPr>
-        <w:t>^^The imaginative transposing of oneself in to the thinking, feeling and acting of another and</w:t>
+        <w:t xml:space="preserve">empathy </w:t>
+      </w:r>
+      <w:r>
+        <w:rPr>
+          <w:rFonts w:cs="Times New Roman"/>
+        </w:rPr>
+        <w:t>~</w:t>
       </w:r>
     </w:p>
     <w:p>
@@ -15067,10 +14790,16 @@
       </w:pPr>
       <w:r>
         <w:rPr>
-          <w:rFonts w:eastAsia="Times New Roman" w:cs="Times New Roman"/>
-          <w:szCs w:val="24"/>
-        </w:rPr>
-        <w:t>so structuring the world as he does</w:t>
+          <w:rFonts w:cs="Times New Roman"/>
+        </w:rPr>
+        <w:t>@@</w:t>
+      </w:r>
+      <w:r>
+        <w:rPr>
+          <w:rFonts w:eastAsia="Times New Roman" w:cs="Times New Roman"/>
+          <w:szCs w:val="24"/>
+        </w:rPr>
+        <w:t xml:space="preserve">rapport </w:t>
       </w:r>
     </w:p>
     <w:p>
@@ -15094,7 +14823,7 @@
           <w:rFonts w:eastAsia="Times New Roman" w:cs="Times New Roman"/>
           <w:szCs w:val="24"/>
         </w:rPr>
-        <w:t>Sympathy</w:t>
+        <w:t xml:space="preserve">counseling </w:t>
       </w:r>
     </w:p>
     <w:p>
@@ -15118,136 +14847,40 @@
           <w:rFonts w:eastAsia="Times New Roman" w:cs="Times New Roman"/>
           <w:szCs w:val="24"/>
         </w:rPr>
-        <w:t xml:space="preserve">empathy </w:t>
-      </w:r>
-      <w:r>
-        <w:rPr>
-          <w:rFonts w:cs="Times New Roman"/>
-        </w:rPr>
-        <w:t>~</w:t>
+        <w:t>psychotherapy</w:t>
       </w:r>
     </w:p>
     <w:p>
       <w:pPr>
         <w:pStyle w:val="Normal"/>
         <w:spacing w:lineRule="auto" w:line="240" w:before="0" w:after="0"/>
-        <w:ind w:firstLine="720"/>
-        <w:rPr>
-          <w:rFonts w:eastAsia="Times New Roman" w:cs="Times New Roman"/>
-          <w:szCs w:val="24"/>
-        </w:rPr>
-      </w:pPr>
-      <w:r>
-        <w:rPr>
-          <w:rFonts w:cs="Times New Roman"/>
-        </w:rPr>
-        <w:t>@@</w:t>
-      </w:r>
-      <w:r>
-        <w:rPr>
-          <w:rFonts w:eastAsia="Times New Roman" w:cs="Times New Roman"/>
-          <w:szCs w:val="24"/>
-        </w:rPr>
-        <w:t xml:space="preserve">rapport </w:t>
+        <w:rPr>
+          <w:rFonts w:eastAsia="Times New Roman" w:cs="Times New Roman"/>
+          <w:szCs w:val="24"/>
+        </w:rPr>
+      </w:pPr>
+      <w:r>
+        <w:rPr>
+          <w:rFonts w:eastAsia="Times New Roman" w:cs="Times New Roman"/>
+          <w:szCs w:val="24"/>
+        </w:rPr>
       </w:r>
     </w:p>
     <w:p>
       <w:pPr>
         <w:pStyle w:val="Normal"/>
         <w:spacing w:lineRule="auto" w:line="240" w:before="0" w:after="0"/>
-        <w:ind w:firstLine="720"/>
-        <w:rPr>
-          <w:rFonts w:eastAsia="Times New Roman" w:cs="Times New Roman"/>
-          <w:szCs w:val="24"/>
-        </w:rPr>
-      </w:pPr>
-      <w:r>
-        <w:rPr>
-          <w:rFonts w:cs="Times New Roman"/>
-        </w:rPr>
-        <w:t>@@</w:t>
-      </w:r>
-      <w:r>
-        <w:rPr>
-          <w:rFonts w:eastAsia="Times New Roman" w:cs="Times New Roman"/>
-          <w:szCs w:val="24"/>
-        </w:rPr>
-        <w:t xml:space="preserve">counseling </w:t>
-      </w:r>
-    </w:p>
-    <w:p>
-      <w:pPr>
-        <w:pStyle w:val="Normal"/>
-        <w:spacing w:lineRule="auto" w:line="240" w:before="0" w:after="0"/>
-        <w:ind w:firstLine="720"/>
-        <w:rPr>
-          <w:rFonts w:eastAsia="Times New Roman" w:cs="Times New Roman"/>
-          <w:szCs w:val="24"/>
-        </w:rPr>
-      </w:pPr>
-      <w:r>
-        <w:rPr>
-          <w:rFonts w:cs="Times New Roman"/>
-        </w:rPr>
-        <w:t>@@</w:t>
-      </w:r>
-      <w:r>
-        <w:rPr>
-          <w:rFonts w:eastAsia="Times New Roman" w:cs="Times New Roman"/>
-          <w:szCs w:val="24"/>
-        </w:rPr>
-        <w:t>psychotherapy</w:t>
-      </w:r>
-    </w:p>
-    <w:p>
-      <w:pPr>
-        <w:pStyle w:val="Normal"/>
-        <w:spacing w:lineRule="auto" w:line="240" w:before="0" w:after="0"/>
-        <w:rPr>
-          <w:rFonts w:eastAsia="Times New Roman" w:cs="Times New Roman"/>
-          <w:szCs w:val="24"/>
-        </w:rPr>
-      </w:pPr>
-      <w:r>
-        <w:rPr>
-          <w:rFonts w:eastAsia="Times New Roman" w:cs="Times New Roman"/>
-          <w:szCs w:val="24"/>
-        </w:rPr>
-      </w:r>
-    </w:p>
-    <w:p>
-      <w:pPr>
-        <w:pStyle w:val="Normal"/>
-        <w:spacing w:lineRule="auto" w:line="240" w:before="0" w:after="0"/>
-        <w:rPr>
-          <w:rFonts w:eastAsia="Times New Roman" w:cs="Times New Roman"/>
-          <w:szCs w:val="24"/>
-        </w:rPr>
-      </w:pPr>
-      <w:r>
-        <w:rPr>
-          <w:rFonts w:eastAsia="Times New Roman" w:cs="Times New Roman"/>
-          <w:szCs w:val="24"/>
-        </w:rPr>
-        <w:t>^^The warmth, respect and accepting atmosphere created by the therapist for the client in</w:t>
-      </w:r>
-    </w:p>
-    <w:p>
-      <w:pPr>
-        <w:pStyle w:val="Normal"/>
-        <w:spacing w:lineRule="auto" w:line="240" w:before="0" w:after="0"/>
-        <w:ind w:firstLine="720"/>
-        <w:rPr>
-          <w:rFonts w:eastAsia="Times New Roman" w:cs="Times New Roman"/>
-          <w:szCs w:val="24"/>
-        </w:rPr>
-      </w:pPr>
-      <w:r>
-        <w:rPr>
-          <w:rFonts w:eastAsia="Times New Roman" w:cs="Times New Roman"/>
-          <w:szCs w:val="24"/>
-        </w:rPr>
-        <w:t>person centered therapy.</w:t>
+        <w:rPr>
+          <w:rFonts w:eastAsia="Times New Roman" w:cs="Times New Roman"/>
+          <w:szCs w:val="24"/>
+        </w:rPr>
+      </w:pPr>
+      <w:r>
+        <w:rPr>
+          <w:rFonts w:eastAsia="Times New Roman" w:cs="Times New Roman"/>
+          <w:szCs w:val="24"/>
+        </w:rPr>
+        <w:t>^^The warmth, respect and accepting atmosphere created by the therapist for the client in person centered therapy.</w:t>
       </w:r>
     </w:p>
     <w:p>
@@ -15623,65 +15256,6 @@
           <w:rFonts w:eastAsia="Times New Roman" w:cs="Times New Roman"/>
           <w:szCs w:val="24"/>
         </w:rPr>
-      </w:pPr>
-      <w:r>
-        <w:rPr>
-          <w:rFonts w:eastAsia="Times New Roman" w:cs="Times New Roman"/>
-          <w:szCs w:val="24"/>
-        </w:rPr>
-      </w:r>
-    </w:p>
-    <w:p>
-      <w:pPr>
-        <w:pStyle w:val="Normal"/>
-        <w:spacing w:lineRule="auto" w:line="240" w:before="0" w:after="0"/>
-        <w:rPr>
-          <w:rFonts w:eastAsia="Times New Roman" w:cs="Times New Roman"/>
-          <w:szCs w:val="24"/>
-        </w:rPr>
-      </w:pPr>
-      <w:r>
-        <w:rPr>
-          <w:rFonts w:eastAsia="Times New Roman" w:cs="Times New Roman"/>
-          <w:szCs w:val="24"/>
-        </w:rPr>
-      </w:r>
-    </w:p>
-    <w:p>
-      <w:pPr>
-        <w:pStyle w:val="Normal"/>
-        <w:rPr>
-          <w:rFonts w:cs="Times New Roman"/>
-          <w:szCs w:val="24"/>
-        </w:rPr>
-      </w:pPr>
-      <w:r>
-        <w:rPr>
-          <w:rFonts w:cs="Times New Roman"/>
-          <w:szCs w:val="24"/>
-        </w:rPr>
-      </w:r>
-    </w:p>
-    <w:p>
-      <w:pPr>
-        <w:pStyle w:val="Normal"/>
-        <w:rPr>
-          <w:rFonts w:cs="Times New Roman"/>
-          <w:szCs w:val="24"/>
-        </w:rPr>
-      </w:pPr>
-      <w:r>
-        <w:rPr>
-          <w:rFonts w:cs="Times New Roman"/>
-          <w:szCs w:val="24"/>
-        </w:rPr>
-      </w:r>
-    </w:p>
-    <w:p>
-      <w:pPr>
-        <w:pStyle w:val="Normal"/>
-        <w:spacing w:before="0" w:after="0"/>
-        <w:rPr/>
       </w:pPr>
       <w:r>
         <w:rPr/>
@@ -15748,7 +15322,7 @@
         </w:r>
         <w:r>
           <w:rPr/>
-          <w:t>20</w:t>
+          <w:t>19</w:t>
         </w:r>
         <w:r>
           <w:rPr/>
@@ -15800,7 +15374,7 @@
         </w:r>
         <w:r>
           <w:rPr/>
-          <w:t>20</w:t>
+          <w:t>19</w:t>
         </w:r>
         <w:r>
           <w:rPr/>

</xml_diff>